<commit_message>
Updated Skills, Bio, Resume.
</commit_message>
<xml_diff>
--- a/src/assets/resume.docx
+++ b/src/assets/resume.docx
@@ -17,7 +17,7 @@
         </w:pBdr>
         <w:shd w:fill="auto" w:val="clear"/>
         <w:tabs>
-          <w:tab w:val="right" w:pos="10800"/>
+          <w:tab w:val="right" w:leader="none" w:pos="10800"/>
         </w:tabs>
         <w:spacing w:after="0" w:before="0" w:line="240" w:lineRule="auto"/>
         <w:ind w:left="-15" w:right="-30" w:firstLine="0"/>
@@ -147,7 +147,7 @@
         </w:pBdr>
         <w:shd w:fill="auto" w:val="clear"/>
         <w:tabs>
-          <w:tab w:val="right" w:pos="10800"/>
+          <w:tab w:val="right" w:leader="none" w:pos="10800"/>
         </w:tabs>
         <w:spacing w:after="0" w:before="0" w:line="240" w:lineRule="auto"/>
         <w:ind w:left="-15" w:firstLine="0"/>
@@ -180,7 +180,7 @@
         </w:pBdr>
         <w:shd w:fill="auto" w:val="clear"/>
         <w:tabs>
-          <w:tab w:val="right" w:pos="10800"/>
+          <w:tab w:val="right" w:leader="none" w:pos="10800"/>
         </w:tabs>
         <w:spacing w:after="0" w:before="0" w:line="240" w:lineRule="auto"/>
         <w:ind w:left="-15" w:firstLine="0"/>
@@ -278,7 +278,7 @@
           <w:szCs w:val="22"/>
           <w:rtl w:val="0"/>
         </w:rPr>
-        <w:t xml:space="preserve">I am a software engineer with a background working in a fast-paced &amp; high volume kitchen management role where I gained eight years of experience building and cultivating dynamic teams. I’m passionate about finding elegant and efficient solutions to difficult problems.  I specialize in full-stack Javascript Technologies (MERN stack - MongoDB, Express JS, React JS, Node JS) to build complete web applications with API systems.</w:t>
+        <w:t xml:space="preserve">I am a software engineer with experience in both the tech and food service industries. My background in kitchen management has honed my problem-solving skills and ability to thrive in high-pressure environments, which I apply to my work as a software developer. I am always looking for new challenges and am excited to bring my unique background to any team.</w:t>
       </w:r>
       <w:r>
         <w:rPr>
@@ -298,7 +298,7 @@
         </w:pBdr>
         <w:shd w:fill="auto" w:val="clear"/>
         <w:tabs>
-          <w:tab w:val="right" w:pos="10800"/>
+          <w:tab w:val="right" w:leader="none" w:pos="10800"/>
         </w:tabs>
         <w:spacing w:after="0" w:before="0" w:line="240" w:lineRule="auto"/>
         <w:rPr>
@@ -326,7 +326,7 @@
         </w:pBdr>
         <w:shd w:fill="auto" w:val="clear"/>
         <w:tabs>
-          <w:tab w:val="right" w:pos="10800"/>
+          <w:tab w:val="right" w:leader="none" w:pos="10800"/>
         </w:tabs>
         <w:spacing w:after="0" w:before="0" w:line="240" w:lineRule="auto"/>
         <w:rPr>
@@ -361,7 +361,7 @@
         </w:pBdr>
         <w:shd w:fill="auto" w:val="clear"/>
         <w:tabs>
-          <w:tab w:val="right" w:pos="10800"/>
+          <w:tab w:val="right" w:leader="none" w:pos="10800"/>
         </w:tabs>
         <w:spacing w:after="0" w:before="0" w:line="240" w:lineRule="auto"/>
         <w:rPr>
@@ -540,7 +540,7 @@
           <w:szCs w:val="22"/>
           <w:rtl w:val="0"/>
         </w:rPr>
-        <w:t xml:space="preserve">- React,  Express.js, Next.js, Tailwind CSS, Django, Bootstrap, Semantic UI, Bulma, Flask</w:t>
+        <w:t xml:space="preserve">- React, React Native, Express.js, Next.js, Tailwind CSS, Django, Bootstrap, Semantic UI, Bulma, Flask</w:t>
       </w:r>
     </w:p>
     <w:p>
@@ -589,7 +589,7 @@
         <w:keepLines w:val="0"/>
         <w:pageBreakBefore w:val="0"/>
         <w:tabs>
-          <w:tab w:val="right" w:pos="10800"/>
+          <w:tab w:val="right" w:leader="none" w:pos="10800"/>
         </w:tabs>
         <w:spacing w:after="0" w:before="0" w:lineRule="auto"/>
         <w:rPr>
@@ -662,7 +662,7 @@
         </w:pBdr>
         <w:shd w:fill="auto" w:val="clear"/>
         <w:tabs>
-          <w:tab w:val="right" w:pos="10800"/>
+          <w:tab w:val="right" w:leader="none" w:pos="10800"/>
         </w:tabs>
         <w:spacing w:after="0" w:before="0" w:line="240" w:lineRule="auto"/>
         <w:ind w:left="-15" w:firstLine="0"/>
@@ -686,6 +686,216 @@
           <w:rtl w:val="0"/>
         </w:rPr>
         <w:t xml:space="preserve">Software Development Projects</w:t>
+      </w:r>
+    </w:p>
+    <w:p>
+      <w:pPr>
+        <w:spacing w:before="0" w:line="240" w:lineRule="auto"/>
+        <w:ind w:left="0" w:firstLine="0"/>
+        <w:rPr/>
+      </w:pPr>
+      <w:r>
+        <w:rPr>
+          <w:rtl w:val="0"/>
+        </w:rPr>
+      </w:r>
+    </w:p>
+    <w:p>
+      <w:pPr>
+        <w:spacing w:before="0" w:line="240" w:lineRule="auto"/>
+        <w:ind w:left="0" w:firstLine="0"/>
+        <w:rPr>
+          <w:rFonts w:ascii="Calibri" w:cs="Calibri" w:eastAsia="Calibri" w:hAnsi="Calibri"/>
+          <w:b w:val="1"/>
+          <w:color w:val="434343"/>
+          <w:sz w:val="24"/>
+          <w:szCs w:val="24"/>
+        </w:rPr>
+      </w:pPr>
+      <w:hyperlink r:id="rId12">
+        <w:r>
+          <w:rPr>
+            <w:rFonts w:ascii="Calibri" w:cs="Calibri" w:eastAsia="Calibri" w:hAnsi="Calibri"/>
+            <w:b w:val="1"/>
+            <w:color w:val="1155cc"/>
+            <w:sz w:val="22"/>
+            <w:szCs w:val="22"/>
+            <w:u w:val="single"/>
+            <w:rtl w:val="0"/>
+          </w:rPr>
+          <w:t xml:space="preserve">To Your Door</w:t>
+        </w:r>
+      </w:hyperlink>
+      <w:r>
+        <w:rPr>
+          <w:rFonts w:ascii="Calibri" w:cs="Calibri" w:eastAsia="Calibri" w:hAnsi="Calibri"/>
+          <w:b w:val="1"/>
+          <w:color w:val="434343"/>
+          <w:sz w:val="22"/>
+          <w:szCs w:val="22"/>
+          <w:rtl w:val="0"/>
+        </w:rPr>
+        <w:t xml:space="preserve"> </w:t>
+      </w:r>
+      <w:r>
+        <w:rPr>
+          <w:rFonts w:ascii="Calibri" w:cs="Calibri" w:eastAsia="Calibri" w:hAnsi="Calibri"/>
+          <w:b w:val="1"/>
+          <w:color w:val="434343"/>
+          <w:sz w:val="24"/>
+          <w:szCs w:val="24"/>
+          <w:rtl w:val="0"/>
+        </w:rPr>
+        <w:t xml:space="preserve">- </w:t>
+      </w:r>
+      <w:r>
+        <w:rPr>
+          <w:rFonts w:ascii="Calibri" w:cs="Calibri" w:eastAsia="Calibri" w:hAnsi="Calibri"/>
+          <w:color w:val="434343"/>
+          <w:sz w:val="22"/>
+          <w:szCs w:val="22"/>
+          <w:rtl w:val="0"/>
+        </w:rPr>
+        <w:t xml:space="preserve">React Native, Sanity, Tailwind.css, React Redux</w:t>
+      </w:r>
+      <w:r>
+        <w:rPr>
+          <w:rFonts w:ascii="Calibri" w:cs="Calibri" w:eastAsia="Calibri" w:hAnsi="Calibri"/>
+          <w:b w:val="1"/>
+          <w:color w:val="434343"/>
+          <w:sz w:val="26"/>
+          <w:szCs w:val="26"/>
+          <w:rtl w:val="0"/>
+        </w:rPr>
+        <w:tab/>
+        <w:tab/>
+        <w:t xml:space="preserve">      </w:t>
+        <w:tab/>
+        <w:tab/>
+        <w:tab/>
+        <w:tab/>
+      </w:r>
+      <w:r>
+        <w:rPr>
+          <w:rFonts w:ascii="Calibri" w:cs="Calibri" w:eastAsia="Calibri" w:hAnsi="Calibri"/>
+          <w:color w:val="434343"/>
+          <w:sz w:val="22"/>
+          <w:szCs w:val="22"/>
+          <w:rtl w:val="0"/>
+        </w:rPr>
+        <w:t xml:space="preserve">01/2023</w:t>
+      </w:r>
+      <w:r>
+        <w:rPr>
+          <w:rtl w:val="0"/>
+        </w:rPr>
+      </w:r>
+    </w:p>
+    <w:p>
+      <w:pPr>
+        <w:spacing w:before="0" w:line="240" w:lineRule="auto"/>
+        <w:ind w:left="0" w:firstLine="0"/>
+        <w:rPr>
+          <w:rFonts w:ascii="Calibri" w:cs="Calibri" w:eastAsia="Calibri" w:hAnsi="Calibri"/>
+          <w:i w:val="1"/>
+          <w:color w:val="434343"/>
+          <w:sz w:val="22"/>
+          <w:szCs w:val="22"/>
+        </w:rPr>
+      </w:pPr>
+      <w:r>
+        <w:rPr>
+          <w:rFonts w:ascii="Calibri" w:cs="Calibri" w:eastAsia="Calibri" w:hAnsi="Calibri"/>
+          <w:i w:val="1"/>
+          <w:color w:val="434343"/>
+          <w:sz w:val="22"/>
+          <w:szCs w:val="22"/>
+          <w:rtl w:val="0"/>
+        </w:rPr>
+        <w:t xml:space="preserve">A reverse engineered case-study of a delivery app.</w:t>
+      </w:r>
+    </w:p>
+    <w:p>
+      <w:pPr>
+        <w:numPr>
+          <w:ilvl w:val="0"/>
+          <w:numId w:val="2"/>
+        </w:numPr>
+        <w:spacing w:before="0" w:line="240" w:lineRule="auto"/>
+        <w:ind w:left="450" w:hanging="360"/>
+        <w:rPr>
+          <w:rFonts w:ascii="EB Garamond" w:cs="EB Garamond" w:eastAsia="EB Garamond" w:hAnsi="EB Garamond"/>
+          <w:color w:val="424242"/>
+          <w:sz w:val="22"/>
+          <w:szCs w:val="22"/>
+        </w:rPr>
+      </w:pPr>
+      <w:r>
+        <w:rPr>
+          <w:rFonts w:ascii="Calibri" w:cs="Calibri" w:eastAsia="Calibri" w:hAnsi="Calibri"/>
+          <w:color w:val="434343"/>
+          <w:sz w:val="22"/>
+          <w:szCs w:val="22"/>
+          <w:rtl w:val="0"/>
+        </w:rPr>
+        <w:t xml:space="preserve">Developed and designed the UI to be completely optimized for mobile devices using React Native.</w:t>
+      </w:r>
+    </w:p>
+    <w:p>
+      <w:pPr>
+        <w:numPr>
+          <w:ilvl w:val="0"/>
+          <w:numId w:val="2"/>
+        </w:numPr>
+        <w:spacing w:before="0" w:line="240" w:lineRule="auto"/>
+        <w:ind w:left="450" w:hanging="360"/>
+        <w:rPr>
+          <w:rFonts w:ascii="EB Garamond" w:cs="EB Garamond" w:eastAsia="EB Garamond" w:hAnsi="EB Garamond"/>
+          <w:color w:val="424242"/>
+          <w:sz w:val="22"/>
+          <w:szCs w:val="22"/>
+        </w:rPr>
+      </w:pPr>
+      <w:r>
+        <w:rPr>
+          <w:rFonts w:ascii="Calibri" w:cs="Calibri" w:eastAsia="Calibri" w:hAnsi="Calibri"/>
+          <w:color w:val="434343"/>
+          <w:sz w:val="22"/>
+          <w:szCs w:val="22"/>
+          <w:rtl w:val="0"/>
+        </w:rPr>
+        <w:t xml:space="preserve">Used Sanity to design a fully functioning database that is user-friendly enough for any member of any team to add data to it.</w:t>
+      </w:r>
+    </w:p>
+    <w:p>
+      <w:pPr>
+        <w:numPr>
+          <w:ilvl w:val="0"/>
+          <w:numId w:val="2"/>
+        </w:numPr>
+        <w:spacing w:before="0" w:line="240" w:lineRule="auto"/>
+        <w:ind w:left="450" w:hanging="360"/>
+        <w:rPr>
+          <w:rFonts w:ascii="Calibri" w:cs="Calibri" w:eastAsia="Calibri" w:hAnsi="Calibri"/>
+          <w:color w:val="424242"/>
+          <w:sz w:val="22"/>
+          <w:szCs w:val="22"/>
+        </w:rPr>
+      </w:pPr>
+      <w:r>
+        <w:rPr>
+          <w:rFonts w:ascii="Calibri" w:cs="Calibri" w:eastAsia="Calibri" w:hAnsi="Calibri"/>
+          <w:color w:val="434343"/>
+          <w:sz w:val="22"/>
+          <w:szCs w:val="22"/>
+          <w:rtl w:val="0"/>
+        </w:rPr>
+        <w:t xml:space="preserve">Implemented React Redux to build a “cart” system that keeps track of all state for each individual item and updates the state accordingly on any changes.</w:t>
+      </w:r>
+      <w:r>
+        <w:rPr>
+          <w:rtl w:val="0"/>
+        </w:rPr>
       </w:r>
     </w:p>
     <w:p>
@@ -702,7 +912,7 @@
         </w:pBdr>
         <w:shd w:fill="auto" w:val="clear"/>
         <w:tabs>
-          <w:tab w:val="right" w:pos="10800"/>
+          <w:tab w:val="right" w:leader="none" w:pos="10800"/>
         </w:tabs>
         <w:spacing w:after="0" w:before="0" w:line="240" w:lineRule="auto"/>
         <w:ind w:left="-15" w:firstLine="0"/>
@@ -744,7 +954,7 @@
           <w:szCs w:val="24"/>
         </w:rPr>
       </w:pPr>
-      <w:hyperlink r:id="rId12">
+      <w:hyperlink r:id="rId13">
         <w:r>
           <w:rPr>
             <w:rFonts w:ascii="Calibri" w:cs="Calibri" w:eastAsia="Calibri" w:hAnsi="Calibri"/>
@@ -1010,7 +1220,7 @@
           <w:szCs w:val="26"/>
         </w:rPr>
       </w:pPr>
-      <w:hyperlink r:id="rId13">
+      <w:hyperlink r:id="rId14">
         <w:r>
           <w:rPr>
             <w:rFonts w:ascii="Calibri" w:cs="Calibri" w:eastAsia="Calibri" w:hAnsi="Calibri"/>
@@ -1222,7 +1432,7 @@
         <w:keepLines w:val="0"/>
         <w:pageBreakBefore w:val="0"/>
         <w:tabs>
-          <w:tab w:val="right" w:pos="10800"/>
+          <w:tab w:val="right" w:leader="none" w:pos="10800"/>
         </w:tabs>
         <w:spacing w:before="0" w:lineRule="auto"/>
         <w:rPr>
@@ -1294,7 +1504,7 @@
         </w:pBdr>
         <w:shd w:fill="auto" w:val="clear"/>
         <w:tabs>
-          <w:tab w:val="right" w:pos="10800"/>
+          <w:tab w:val="right" w:leader="none" w:pos="10800"/>
         </w:tabs>
         <w:spacing w:after="0" w:before="0" w:line="240" w:lineRule="auto"/>
         <w:ind w:left="-15" w:firstLine="0"/>
@@ -1334,7 +1544,7 @@
     <w:p>
       <w:pPr>
         <w:tabs>
-          <w:tab w:val="right" w:pos="10800"/>
+          <w:tab w:val="right" w:leader="none" w:pos="10800"/>
         </w:tabs>
         <w:spacing w:line="240" w:lineRule="auto"/>
         <w:rPr>
@@ -1363,7 +1573,7 @@
         </w:pBdr>
         <w:shd w:fill="auto" w:val="clear"/>
         <w:tabs>
-          <w:tab w:val="right" w:pos="10800"/>
+          <w:tab w:val="right" w:leader="none" w:pos="10800"/>
         </w:tabs>
         <w:spacing w:after="0" w:before="0" w:line="240" w:lineRule="auto"/>
         <w:rPr>
@@ -1408,7 +1618,7 @@
         <w:keepNext w:val="0"/>
         <w:keepLines w:val="0"/>
         <w:tabs>
-          <w:tab w:val="right" w:pos="10800"/>
+          <w:tab w:val="right" w:leader="none" w:pos="10800"/>
         </w:tabs>
         <w:spacing w:before="0" w:line="240" w:lineRule="auto"/>
         <w:rPr/>
@@ -1456,7 +1666,7 @@
         </w:pBdr>
         <w:shd w:fill="auto" w:val="clear"/>
         <w:tabs>
-          <w:tab w:val="right" w:pos="10800"/>
+          <w:tab w:val="right" w:leader="none" w:pos="10800"/>
         </w:tabs>
         <w:spacing w:after="0" w:before="0" w:line="240" w:lineRule="auto"/>
         <w:ind w:left="450" w:hanging="360"/>
@@ -1499,7 +1709,7 @@
         </w:pBdr>
         <w:shd w:fill="auto" w:val="clear"/>
         <w:tabs>
-          <w:tab w:val="right" w:pos="10800"/>
+          <w:tab w:val="right" w:leader="none" w:pos="10800"/>
         </w:tabs>
         <w:spacing w:after="0" w:before="0" w:line="240" w:lineRule="auto"/>
         <w:ind w:left="450" w:hanging="360"/>
@@ -1537,7 +1747,7 @@
         </w:pBdr>
         <w:shd w:fill="auto" w:val="clear"/>
         <w:tabs>
-          <w:tab w:val="right" w:pos="10800"/>
+          <w:tab w:val="right" w:leader="none" w:pos="10800"/>
         </w:tabs>
         <w:spacing w:after="0" w:before="0" w:line="240" w:lineRule="auto"/>
         <w:ind w:left="450" w:hanging="360"/>
@@ -1575,7 +1785,7 @@
         </w:pBdr>
         <w:shd w:fill="auto" w:val="clear"/>
         <w:tabs>
-          <w:tab w:val="right" w:pos="10800"/>
+          <w:tab w:val="right" w:leader="none" w:pos="10800"/>
         </w:tabs>
         <w:spacing w:after="0" w:before="0" w:line="240" w:lineRule="auto"/>
         <w:ind w:left="450" w:hanging="360"/>
@@ -1609,7 +1819,7 @@
         </w:pBdr>
         <w:shd w:fill="auto" w:val="clear"/>
         <w:tabs>
-          <w:tab w:val="right" w:pos="10800"/>
+          <w:tab w:val="right" w:leader="none" w:pos="10800"/>
         </w:tabs>
         <w:spacing w:after="0" w:before="0" w:line="240" w:lineRule="auto"/>
         <w:ind w:left="0" w:firstLine="0"/>
@@ -1633,7 +1843,7 @@
         <w:keepLines w:val="0"/>
         <w:pageBreakBefore w:val="0"/>
         <w:tabs>
-          <w:tab w:val="right" w:pos="10800"/>
+          <w:tab w:val="right" w:leader="none" w:pos="10800"/>
         </w:tabs>
         <w:spacing w:before="0" w:lineRule="auto"/>
         <w:rPr>
@@ -1705,7 +1915,7 @@
         </w:pBdr>
         <w:shd w:fill="auto" w:val="clear"/>
         <w:tabs>
-          <w:tab w:val="right" w:pos="10800"/>
+          <w:tab w:val="right" w:leader="none" w:pos="10800"/>
         </w:tabs>
         <w:spacing w:after="0" w:before="0" w:line="240" w:lineRule="auto"/>
         <w:ind w:left="-15" w:firstLine="0"/>
@@ -1734,7 +1944,7 @@
     <w:p>
       <w:pPr>
         <w:tabs>
-          <w:tab w:val="right" w:pos="10800"/>
+          <w:tab w:val="right" w:leader="none" w:pos="10800"/>
         </w:tabs>
         <w:rPr/>
       </w:pPr>
@@ -1760,7 +1970,7 @@
         </w:pBdr>
         <w:shd w:fill="auto" w:val="clear"/>
         <w:tabs>
-          <w:tab w:val="right" w:pos="10800"/>
+          <w:tab w:val="right" w:leader="none" w:pos="10800"/>
         </w:tabs>
         <w:spacing w:after="0" w:before="0" w:line="276" w:lineRule="auto"/>
         <w:rPr>
@@ -1807,7 +2017,7 @@
         </w:pBdr>
         <w:shd w:fill="auto" w:val="clear"/>
         <w:tabs>
-          <w:tab w:val="right" w:pos="10800"/>
+          <w:tab w:val="right" w:leader="none" w:pos="10800"/>
         </w:tabs>
         <w:spacing w:after="0" w:before="0" w:line="276" w:lineRule="auto"/>
         <w:rPr>
@@ -1849,7 +2059,7 @@
         </w:pBdr>
         <w:shd w:fill="auto" w:val="clear"/>
         <w:tabs>
-          <w:tab w:val="right" w:pos="10800"/>
+          <w:tab w:val="right" w:leader="none" w:pos="10800"/>
         </w:tabs>
         <w:spacing w:after="0" w:before="0" w:line="276" w:lineRule="auto"/>
         <w:rPr>
@@ -1881,7 +2091,7 @@
         <w:keepLines w:val="0"/>
         <w:pageBreakBefore w:val="0"/>
         <w:tabs>
-          <w:tab w:val="right" w:pos="10800"/>
+          <w:tab w:val="right" w:leader="none" w:pos="10800"/>
         </w:tabs>
         <w:spacing w:before="0" w:lineRule="auto"/>
         <w:rPr>
@@ -1905,7 +2115,7 @@
         <w:keepLines w:val="0"/>
         <w:pageBreakBefore w:val="0"/>
         <w:tabs>
-          <w:tab w:val="right" w:pos="10800"/>
+          <w:tab w:val="right" w:leader="none" w:pos="10800"/>
         </w:tabs>
         <w:spacing w:before="0" w:line="240" w:lineRule="auto"/>
         <w:rPr>
@@ -1943,7 +2153,7 @@
         <w:keepLines w:val="0"/>
         <w:pageBreakBefore w:val="0"/>
         <w:tabs>
-          <w:tab w:val="right" w:pos="10800"/>
+          <w:tab w:val="right" w:leader="none" w:pos="10800"/>
         </w:tabs>
         <w:spacing w:before="0" w:line="240" w:lineRule="auto"/>
         <w:rPr>
@@ -1972,7 +2182,7 @@
       <w:pPr>
         <w:pageBreakBefore w:val="0"/>
         <w:tabs>
-          <w:tab w:val="right" w:pos="10800"/>
+          <w:tab w:val="right" w:leader="none" w:pos="10800"/>
         </w:tabs>
         <w:spacing w:line="240" w:lineRule="auto"/>
         <w:rPr>
@@ -1994,7 +2204,7 @@
         <w:keepNext w:val="0"/>
         <w:keepLines w:val="0"/>
         <w:tabs>
-          <w:tab w:val="right" w:pos="10800"/>
+          <w:tab w:val="right" w:leader="none" w:pos="10800"/>
         </w:tabs>
         <w:spacing w:before="0" w:line="240" w:lineRule="auto"/>
         <w:rPr>
@@ -2035,7 +2245,7 @@
         <w:keepNext w:val="0"/>
         <w:keepLines w:val="0"/>
         <w:tabs>
-          <w:tab w:val="right" w:pos="10800"/>
+          <w:tab w:val="right" w:leader="none" w:pos="10800"/>
         </w:tabs>
         <w:spacing w:before="0" w:line="240" w:lineRule="auto"/>
         <w:rPr>
@@ -2064,7 +2274,7 @@
       <w:pPr>
         <w:pageBreakBefore w:val="0"/>
         <w:tabs>
-          <w:tab w:val="right" w:pos="10800"/>
+          <w:tab w:val="right" w:leader="none" w:pos="10800"/>
         </w:tabs>
         <w:rPr>
           <w:rFonts w:ascii="Calibri" w:cs="Calibri" w:eastAsia="Calibri" w:hAnsi="Calibri"/>
@@ -2091,7 +2301,7 @@
         </w:pBdr>
         <w:shd w:fill="auto" w:val="clear"/>
         <w:tabs>
-          <w:tab w:val="right" w:pos="10800"/>
+          <w:tab w:val="right" w:leader="none" w:pos="10800"/>
         </w:tabs>
         <w:spacing w:after="0" w:before="0" w:line="240" w:lineRule="auto"/>
         <w:ind w:left="-15" w:firstLine="0"/>
@@ -2120,7 +2330,7 @@
         </w:pBdr>
         <w:shd w:fill="auto" w:val="clear"/>
         <w:tabs>
-          <w:tab w:val="right" w:pos="10800"/>
+          <w:tab w:val="right" w:leader="none" w:pos="10800"/>
         </w:tabs>
         <w:spacing w:after="0" w:before="0" w:line="240" w:lineRule="auto"/>
         <w:ind w:left="-15" w:firstLine="0"/>
@@ -2137,7 +2347,7 @@
       </w:r>
     </w:p>
     <w:sectPr>
-      <w:footerReference r:id="rId14" w:type="default"/>
+      <w:footerReference r:id="rId15" w:type="default"/>
       <w:pgSz w:h="15840" w:w="12240" w:orient="portrait"/>
       <w:pgMar w:bottom="720" w:top="720" w:left="720" w:right="720" w:header="0" w:footer="720"/>
       <w:pgNumType w:start="1"/>

</xml_diff>